<commit_message>
Vẽ viền bằng rùa
</commit_message>
<xml_diff>
--- a/Câu hỏi btvn techkid gen 5.docx
+++ b/Câu hỏi btvn techkid gen 5.docx
@@ -186,7 +186,26 @@
           <w:szCs w:val="28"/>
           <w:lang w:val="vi-VN"/>
         </w:rPr>
-        <w:t xml:space="preserve">         Tình yêu vĩnh cửu = Tớ + Cậu</w:t>
+        <w:t xml:space="preserve">         Tình yêu vĩnh cửu =</w:t>
+      </w:r>
+      <w:r>
+        <w:rPr>
+          <w:rFonts w:ascii="Calibri" w:hAnsi="Calibri" w:cs="Calibri"/>
+          <w:sz w:val="28"/>
+          <w:szCs w:val="28"/>
+        </w:rPr>
+        <w:t>=</w:t>
+      </w:r>
+      <w:bookmarkStart w:id="0" w:name="_GoBack"/>
+      <w:bookmarkEnd w:id="0"/>
+      <w:r>
+        <w:rPr>
+          <w:rFonts w:ascii="Calibri" w:hAnsi="Calibri" w:cs="Calibri"/>
+          <w:sz w:val="28"/>
+          <w:szCs w:val="28"/>
+          <w:lang w:val="vi-VN"/>
+        </w:rPr>
+        <w:t xml:space="preserve"> Tớ + Cậu</w:t>
       </w:r>
     </w:p>
     <w:p>
@@ -455,8 +474,6 @@
         </w:rPr>
         <w:t>.</w:t>
       </w:r>
-      <w:bookmarkStart w:id="0" w:name="_GoBack"/>
-      <w:bookmarkEnd w:id="0"/>
     </w:p>
     <w:p>
       <w:pPr>

</xml_diff>